<commit_message>
word resume: remove empty page
</commit_message>
<xml_diff>
--- a/resume.docx
+++ b/resume.docx
@@ -131,63 +131,63 @@
             <w:pPr>
               <w:contextualSpacing w:val="0"/>
               <w:rPr>
-                <w:sz w:val="24"/>
-                <w:szCs w:val="24"/>
+                <w:sz w:val="23"/>
+                <w:szCs w:val="23"/>
               </w:rPr>
             </w:pPr>
             <w:r>
               <w:rPr>
-                <w:sz w:val="24"/>
-                <w:szCs w:val="24"/>
+                <w:sz w:val="23"/>
+                <w:szCs w:val="23"/>
               </w:rPr>
               <w:t xml:space="preserve">Experienced Silicon Valley software engineer </w:t>
             </w:r>
             <w:r>
               <w:rPr>
-                <w:sz w:val="24"/>
-                <w:szCs w:val="24"/>
+                <w:sz w:val="23"/>
+                <w:szCs w:val="23"/>
               </w:rPr>
               <w:t xml:space="preserve">with 10 years total working experience and 2+ years working remotely. </w:t>
             </w:r>
             <w:r>
               <w:rPr>
-                <w:sz w:val="24"/>
-                <w:szCs w:val="24"/>
+                <w:sz w:val="23"/>
+                <w:szCs w:val="23"/>
               </w:rPr>
               <w:t>Looking to join an existing team</w:t>
             </w:r>
             <w:r>
               <w:rPr>
-                <w:sz w:val="24"/>
-                <w:szCs w:val="24"/>
+                <w:sz w:val="23"/>
+                <w:szCs w:val="23"/>
               </w:rPr>
               <w:t xml:space="preserve"> working remotely from Michigan,</w:t>
             </w:r>
             <w:r>
               <w:rPr>
-                <w:sz w:val="24"/>
-                <w:szCs w:val="24"/>
+                <w:sz w:val="23"/>
+                <w:szCs w:val="23"/>
               </w:rPr>
               <w:t xml:space="preserve"> </w:t>
             </w:r>
             <w:r>
               <w:rPr>
-                <w:sz w:val="24"/>
-                <w:szCs w:val="24"/>
+                <w:sz w:val="23"/>
+                <w:szCs w:val="23"/>
               </w:rPr>
               <w:t>either as an</w:t>
             </w:r>
             <w:r>
               <w:rPr>
-                <w:sz w:val="24"/>
-                <w:szCs w:val="24"/>
+                <w:sz w:val="23"/>
+                <w:szCs w:val="23"/>
               </w:rPr>
               <w:t xml:space="preserve"> infrastructure engineer (DevOps, SRE, etc.)</w:t>
             </w:r>
             <w:r>
               <w:rPr>
-                <w:sz w:val="24"/>
-                <w:szCs w:val="24"/>
+                <w:sz w:val="23"/>
+                <w:szCs w:val="23"/>
               </w:rPr>
               <w:t xml:space="preserve"> or backend engineer.</w:t>
             </w:r>
@@ -196,8 +196,8 @@
             <w:pPr>
               <w:contextualSpacing w:val="0"/>
               <w:rPr>
-                <w:sz w:val="24"/>
-                <w:szCs w:val="24"/>
+                <w:sz w:val="23"/>
+                <w:szCs w:val="23"/>
               </w:rPr>
             </w:pPr>
           </w:p>
@@ -207,92 +207,108 @@
             </w:pPr>
             <w:r>
               <w:rPr>
-                <w:sz w:val="24"/>
-                <w:szCs w:val="24"/>
+                <w:sz w:val="23"/>
+                <w:szCs w:val="23"/>
               </w:rPr>
-              <w:t>I have a variety of experience working as a full-stack engineer, but have spent the last 3</w:t>
+              <w:t xml:space="preserve">I have a variety of experience working as a </w:t>
+            </w:r>
+            <w:proofErr w:type="gramStart"/>
+            <w:r>
+              <w:rPr>
+                <w:sz w:val="23"/>
+                <w:szCs w:val="23"/>
+              </w:rPr>
+              <w:t>full-stack</w:t>
+            </w:r>
+            <w:proofErr w:type="gramEnd"/>
+            <w:r>
+              <w:rPr>
+                <w:sz w:val="23"/>
+                <w:szCs w:val="23"/>
+              </w:rPr>
+              <w:t xml:space="preserve"> engineer, but have spent the last 3</w:t>
             </w:r>
             <w:r>
               <w:rPr>
-                <w:sz w:val="24"/>
-                <w:szCs w:val="24"/>
+                <w:sz w:val="23"/>
+                <w:szCs w:val="23"/>
               </w:rPr>
               <w:t>+</w:t>
             </w:r>
             <w:r>
               <w:rPr>
-                <w:sz w:val="24"/>
-                <w:szCs w:val="24"/>
+                <w:sz w:val="23"/>
+                <w:szCs w:val="23"/>
               </w:rPr>
               <w:t xml:space="preserve"> years </w:t>
             </w:r>
             <w:r>
               <w:rPr>
-                <w:sz w:val="24"/>
-                <w:szCs w:val="24"/>
+                <w:sz w:val="23"/>
+                <w:szCs w:val="23"/>
               </w:rPr>
               <w:t>primarily</w:t>
             </w:r>
             <w:r>
               <w:rPr>
-                <w:sz w:val="24"/>
-                <w:szCs w:val="24"/>
+                <w:sz w:val="23"/>
+                <w:szCs w:val="23"/>
               </w:rPr>
               <w:t xml:space="preserve"> </w:t>
             </w:r>
             <w:r>
               <w:rPr>
-                <w:sz w:val="24"/>
-                <w:szCs w:val="24"/>
+                <w:sz w:val="23"/>
+                <w:szCs w:val="23"/>
               </w:rPr>
               <w:t xml:space="preserve">working on </w:t>
             </w:r>
             <w:r>
               <w:rPr>
-                <w:sz w:val="24"/>
-                <w:szCs w:val="24"/>
+                <w:sz w:val="23"/>
+                <w:szCs w:val="23"/>
               </w:rPr>
               <w:t>AWS cloud infrastructure.</w:t>
             </w:r>
             <w:r>
               <w:rPr>
-                <w:sz w:val="24"/>
-                <w:szCs w:val="24"/>
+                <w:sz w:val="23"/>
+                <w:szCs w:val="23"/>
               </w:rPr>
               <w:t xml:space="preserve"> I’m</w:t>
             </w:r>
             <w:r>
               <w:rPr>
-                <w:sz w:val="24"/>
-                <w:szCs w:val="24"/>
+                <w:sz w:val="23"/>
+                <w:szCs w:val="23"/>
               </w:rPr>
               <w:t xml:space="preserve"> a</w:t>
             </w:r>
             <w:r>
               <w:rPr>
-                <w:sz w:val="24"/>
-                <w:szCs w:val="24"/>
+                <w:sz w:val="23"/>
+                <w:szCs w:val="23"/>
               </w:rPr>
               <w:t xml:space="preserve"> </w:t>
             </w:r>
             <w:r>
               <w:rPr>
-                <w:sz w:val="24"/>
-                <w:szCs w:val="24"/>
+                <w:sz w:val="23"/>
+                <w:szCs w:val="23"/>
               </w:rPr>
               <w:t xml:space="preserve">curious person and am </w:t>
             </w:r>
             <w:r>
               <w:rPr>
-                <w:sz w:val="24"/>
-                <w:szCs w:val="24"/>
+                <w:sz w:val="23"/>
+                <w:szCs w:val="23"/>
               </w:rPr>
               <w:t xml:space="preserve">always open to learning new </w:t>
             </w:r>
             <w:r>
               <w:rPr>
-                <w:sz w:val="24"/>
-                <w:szCs w:val="24"/>
+                <w:sz w:val="23"/>
+                <w:szCs w:val="23"/>
               </w:rPr>
               <w:t>technologies and tools.</w:t>
             </w:r>
@@ -611,19 +627,7 @@
               <w:rPr>
                 <w:rStyle w:val="background-details"/>
               </w:rPr>
-              <w:t>Technologies: Java, MySQL (RDS), Node.js, Lambda, Kinesis, DynamoDB</w:t>
-            </w:r>
-            <w:r>
-              <w:rPr>
-                <w:rStyle w:val="background-details"/>
-              </w:rPr>
-              <w:t xml:space="preserve"> (MongoDB)</w:t>
-            </w:r>
-            <w:r>
-              <w:rPr>
-                <w:rStyle w:val="background-details"/>
-              </w:rPr>
-              <w:t>, Angular.js, Chef/OpsWorks, SQS, CloudWatch, Sentry</w:t>
+              <w:t>Technologies: Java, MySQL (RDS), Node.js, Lambda, Kinesis, DynamoDB (MongoDB), Angular.js, Chef/OpsWorks, SQS, CloudWatch, Sentry</w:t>
             </w:r>
           </w:p>
           <w:p>
@@ -640,19 +644,13 @@
               <w:outlineLvl w:val="2"/>
             </w:pPr>
             <w:r>
-              <w:t>201</w:t>
-            </w:r>
-            <w:r>
-              <w:t>2</w:t>
+              <w:t>2012</w:t>
             </w:r>
             <w:r>
               <w:t xml:space="preserve"> – </w:t>
             </w:r>
             <w:r>
-              <w:t>201</w:t>
-            </w:r>
-            <w:r>
-              <w:t>5</w:t>
+              <w:t>2015</w:t>
             </w:r>
           </w:p>
           <w:p>
@@ -848,7 +846,7 @@
       <w:tr>
         <w:tc>
           <w:tcPr>
-            <w:tcW w:w="9355" w:type="dxa"/>
+            <w:tcW w:w="9290" w:type="dxa"/>
           </w:tcPr>
           <w:p>
             <w:pPr>
@@ -889,26 +887,14 @@
           </w:p>
         </w:tc>
       </w:tr>
-      <w:tr>
-        <w:tc>
-          <w:tcPr>
-            <w:tcW w:w="9355" w:type="dxa"/>
-            <w:tcMar>
-              <w:top w:w="216" w:type="dxa"/>
-            </w:tcMar>
-          </w:tcPr>
-          <w:p>
-            <w:pPr>
-              <w:pStyle w:val="Heading3"/>
-              <w:contextualSpacing w:val="0"/>
-            </w:pPr>
-          </w:p>
-        </w:tc>
-      </w:tr>
     </w:tbl>
     <w:p>
       <w:pPr>
         <w:pStyle w:val="Heading1"/>
+        <w:rPr>
+          <w:sz w:val="2"/>
+          <w:szCs w:val="2"/>
+        </w:rPr>
       </w:pPr>
     </w:p>
     <w:sectPr>
@@ -1030,7 +1016,7 @@
       <mc:AlternateContent>
         <mc:Choice Requires="wps">
           <w:drawing>
-            <wp:anchor distT="0" distB="0" distL="114300" distR="114300" simplePos="0" relativeHeight="251659264" behindDoc="1" locked="0" layoutInCell="1" allowOverlap="1" wp14:anchorId="7EDD98AC" wp14:editId="1636F998">
+            <wp:anchor distT="0" distB="0" distL="114300" distR="114300" simplePos="0" relativeHeight="251659264" behindDoc="1" locked="0" layoutInCell="1" allowOverlap="1" wp14:anchorId="74CF4B34" wp14:editId="4F84F87C">
               <wp:simplePos x="0" y="0"/>
               <wp:positionH relativeFrom="page">
                 <wp:align>center</wp:align>
@@ -2143,6 +2129,7 @@
     <w:lsdException w:name="HTML Sample" w:semiHidden="1" w:unhideWhenUsed="1"/>
     <w:lsdException w:name="HTML Typewriter" w:semiHidden="1" w:unhideWhenUsed="1"/>
     <w:lsdException w:name="HTML Variable" w:semiHidden="1" w:unhideWhenUsed="1"/>
+    <w:lsdException w:name="Normal Table" w:semiHidden="1" w:unhideWhenUsed="1"/>
     <w:lsdException w:name="annotation subject" w:semiHidden="1" w:unhideWhenUsed="1"/>
     <w:lsdException w:name="No List" w:semiHidden="1" w:unhideWhenUsed="1"/>
     <w:lsdException w:name="Outline List 1" w:semiHidden="1" w:unhideWhenUsed="1"/>
@@ -2189,8 +2176,10 @@
     <w:lsdException w:name="Table Subtle 2" w:semiHidden="1" w:unhideWhenUsed="1"/>
     <w:lsdException w:name="Table Web 1" w:semiHidden="1" w:unhideWhenUsed="1"/>
     <w:lsdException w:name="Table Web 2" w:semiHidden="1" w:unhideWhenUsed="1"/>
+    <w:lsdException w:name="Table Web 3" w:semiHidden="1" w:unhideWhenUsed="1"/>
     <w:lsdException w:name="Balloon Text" w:semiHidden="1" w:unhideWhenUsed="1"/>
     <w:lsdException w:name="Table Grid" w:uiPriority="39"/>
+    <w:lsdException w:name="Table Theme" w:semiHidden="1" w:unhideWhenUsed="1"/>
     <w:lsdException w:name="Placeholder Text" w:semiHidden="1"/>
     <w:lsdException w:name="No Spacing" w:semiHidden="1" w:uiPriority="1" w:unhideWhenUsed="1" w:qFormat="1"/>
     <w:lsdException w:name="Light Shading" w:uiPriority="60"/>
@@ -26802,7 +26791,7 @@
     <w:charset w:val="00"/>
     <w:family w:val="roman"/>
     <w:pitch w:val="variable"/>
-    <w:sig w:usb0="20002A87" w:usb1="80000000" w:usb2="00000008" w:usb3="00000000" w:csb0="000001FF" w:csb1="00000000"/>
+    <w:sig w:usb0="E0002EFF" w:usb1="C000785B" w:usb2="00000009" w:usb3="00000000" w:csb0="000001FF" w:csb1="00000000"/>
   </w:font>
   <w:font w:name="Courier New">
     <w:panose1 w:val="02070309020205020404"/>
@@ -26823,7 +26812,7 @@
     <w:charset w:val="00"/>
     <w:family w:val="swiss"/>
     <w:pitch w:val="variable"/>
-    <w:sig w:usb0="A00002EF" w:usb1="4000207B" w:usb2="00000000" w:usb3="00000000" w:csb0="0000009F" w:csb1="00000000"/>
+    <w:sig w:usb0="E0002AFF" w:usb1="C000247B" w:usb2="00000009" w:usb3="00000000" w:csb0="000001FF" w:csb1="00000000"/>
   </w:font>
   <w:font w:name="Georgia">
     <w:panose1 w:val="02040502050405020303"/>
@@ -26873,6 +26862,8 @@
   <w:rsids>
     <w:rsidRoot w:val="00AF7AE7"/>
     <w:rsid w:val="00AF7AE7"/>
+    <w:rsid w:val="00C23E95"/>
+    <w:rsid w:val="00F56CD8"/>
   </w:rsids>
   <m:mathPr>
     <m:mathFont m:val="Cambria Math"/>
@@ -27317,9 +27308,6 @@
     <w:semiHidden/>
     <w:unhideWhenUsed/>
   </w:style>
-  <w:style w:type="paragraph" w:customStyle="1" w:styleId="DF5A02B60CBF8440B2CC027A561C61E9">
-    <w:name w:val="DF5A02B60CBF8440B2CC027A561C61E9"/>
-  </w:style>
   <w:style w:type="character" w:styleId="IntenseEmphasis">
     <w:name w:val="Intense Emphasis"/>
     <w:basedOn w:val="DefaultParagraphFont"/>
@@ -27330,47 +27318,14 @@
       <w:color w:val="262626" w:themeColor="text1" w:themeTint="D9"/>
     </w:rPr>
   </w:style>
-  <w:style w:type="paragraph" w:customStyle="1" w:styleId="55B7E2996158694FA035447ABA02B138">
-    <w:name w:val="55B7E2996158694FA035447ABA02B138"/>
-  </w:style>
-  <w:style w:type="paragraph" w:customStyle="1" w:styleId="2011D95DD53F2C41B8AB8ADDDC96A7B6">
-    <w:name w:val="2011D95DD53F2C41B8AB8ADDDC96A7B6"/>
-  </w:style>
-  <w:style w:type="paragraph" w:customStyle="1" w:styleId="0E690C427317D148BD3758866335CCC3">
-    <w:name w:val="0E690C427317D148BD3758866335CCC3"/>
-  </w:style>
-  <w:style w:type="paragraph" w:customStyle="1" w:styleId="40980A9ED1EBB74B9ECF0FD0270215F5">
-    <w:name w:val="40980A9ED1EBB74B9ECF0FD0270215F5"/>
-  </w:style>
-  <w:style w:type="paragraph" w:customStyle="1" w:styleId="DF7640F72004AF49ADE9B0418CA80F73">
-    <w:name w:val="DF7640F72004AF49ADE9B0418CA80F73"/>
-  </w:style>
   <w:style w:type="paragraph" w:customStyle="1" w:styleId="9B8F6C1596FCDF4D906F18429E2F7CF5">
     <w:name w:val="9B8F6C1596FCDF4D906F18429E2F7CF5"/>
   </w:style>
-  <w:style w:type="paragraph" w:customStyle="1" w:styleId="59DC5801019C8549A6A4740B0B0096FF">
-    <w:name w:val="59DC5801019C8549A6A4740B0B0096FF"/>
-  </w:style>
   <w:style w:type="paragraph" w:customStyle="1" w:styleId="94117448382B334DB54590D5585FA19A">
     <w:name w:val="94117448382B334DB54590D5585FA19A"/>
   </w:style>
-  <w:style w:type="paragraph" w:customStyle="1" w:styleId="BA68EFD148AA0846B71580F4D0DA367B">
-    <w:name w:val="BA68EFD148AA0846B71580F4D0DA367B"/>
-  </w:style>
-  <w:style w:type="paragraph" w:customStyle="1" w:styleId="EC20EA6DF178C04ABE6172417D8694CC">
-    <w:name w:val="EC20EA6DF178C04ABE6172417D8694CC"/>
-  </w:style>
   <w:style w:type="paragraph" w:customStyle="1" w:styleId="006D3D6DAD136D45946A1761018518AB">
     <w:name w:val="006D3D6DAD136D45946A1761018518AB"/>
-  </w:style>
-  <w:style w:type="paragraph" w:customStyle="1" w:styleId="14D0D64B558A2B40B0DA5078EAD2FC8A">
-    <w:name w:val="14D0D64B558A2B40B0DA5078EAD2FC8A"/>
-  </w:style>
-  <w:style w:type="paragraph" w:customStyle="1" w:styleId="5205BAFEC874FB47ACE173632998081E">
-    <w:name w:val="5205BAFEC874FB47ACE173632998081E"/>
-  </w:style>
-  <w:style w:type="paragraph" w:customStyle="1" w:styleId="278C0C63F3B7FB419323F837E0704002">
-    <w:name w:val="278C0C63F3B7FB419323F837E0704002"/>
   </w:style>
   <w:style w:type="character" w:styleId="SubtleReference">
     <w:name w:val="Subtle Reference"/>
@@ -27384,83 +27339,8 @@
       <w:color w:val="595959" w:themeColor="text1" w:themeTint="A6"/>
     </w:rPr>
   </w:style>
-  <w:style w:type="paragraph" w:customStyle="1" w:styleId="F547A40460F5144FB477CCA8CA469CD2">
-    <w:name w:val="F547A40460F5144FB477CCA8CA469CD2"/>
-  </w:style>
-  <w:style w:type="paragraph" w:customStyle="1" w:styleId="D63071105DA62C4BA658DCE089D50028">
-    <w:name w:val="D63071105DA62C4BA658DCE089D50028"/>
-  </w:style>
-  <w:style w:type="paragraph" w:customStyle="1" w:styleId="BEC6741E80307A439D05C839C4F246C4">
-    <w:name w:val="BEC6741E80307A439D05C839C4F246C4"/>
-  </w:style>
-  <w:style w:type="paragraph" w:customStyle="1" w:styleId="BFFEA53704987444B3B472929DEF07D7">
-    <w:name w:val="BFFEA53704987444B3B472929DEF07D7"/>
-  </w:style>
-  <w:style w:type="paragraph" w:customStyle="1" w:styleId="5C7B8B8B39B34542A65DDCF97BAC37BF">
-    <w:name w:val="5C7B8B8B39B34542A65DDCF97BAC37BF"/>
-  </w:style>
-  <w:style w:type="paragraph" w:customStyle="1" w:styleId="B79DDD2CF72A3642BF69A3BA7D2F5C16">
-    <w:name w:val="B79DDD2CF72A3642BF69A3BA7D2F5C16"/>
-  </w:style>
-  <w:style w:type="paragraph" w:customStyle="1" w:styleId="638E7196BBEA454F9EF6EE1BDF8D5321">
-    <w:name w:val="638E7196BBEA454F9EF6EE1BDF8D5321"/>
-  </w:style>
   <w:style w:type="paragraph" w:customStyle="1" w:styleId="7D5B0ADFDD150243B433CB8D950D430E">
     <w:name w:val="7D5B0ADFDD150243B433CB8D950D430E"/>
-  </w:style>
-  <w:style w:type="paragraph" w:customStyle="1" w:styleId="97748CB456379D4EB7EC1F8BFCA83A9C">
-    <w:name w:val="97748CB456379D4EB7EC1F8BFCA83A9C"/>
-  </w:style>
-  <w:style w:type="paragraph" w:customStyle="1" w:styleId="9C659210012DB34EB6C31ECC50436678">
-    <w:name w:val="9C659210012DB34EB6C31ECC50436678"/>
-  </w:style>
-  <w:style w:type="paragraph" w:customStyle="1" w:styleId="0599C99424A32C459F9FA8493EF394FF">
-    <w:name w:val="0599C99424A32C459F9FA8493EF394FF"/>
-  </w:style>
-  <w:style w:type="paragraph" w:customStyle="1" w:styleId="8D232EFDB230544EB65385D0F0940A19">
-    <w:name w:val="8D232EFDB230544EB65385D0F0940A19"/>
-  </w:style>
-  <w:style w:type="paragraph" w:customStyle="1" w:styleId="06E39A19E113E84C9AD3EFCA26E7E95C">
-    <w:name w:val="06E39A19E113E84C9AD3EFCA26E7E95C"/>
-  </w:style>
-  <w:style w:type="paragraph" w:customStyle="1" w:styleId="1B68D265F7C30742BE45B2BA8E397266">
-    <w:name w:val="1B68D265F7C30742BE45B2BA8E397266"/>
-  </w:style>
-  <w:style w:type="paragraph" w:customStyle="1" w:styleId="3471E088C32F074A93BEA538458A6D88">
-    <w:name w:val="3471E088C32F074A93BEA538458A6D88"/>
-  </w:style>
-  <w:style w:type="paragraph" w:customStyle="1" w:styleId="D35E5BF48DDB8D46AE860948913DD1C4">
-    <w:name w:val="D35E5BF48DDB8D46AE860948913DD1C4"/>
-  </w:style>
-  <w:style w:type="paragraph" w:customStyle="1" w:styleId="66A6257B9F962F4FA59B93DEC2BAFAB0">
-    <w:name w:val="66A6257B9F962F4FA59B93DEC2BAFAB0"/>
-  </w:style>
-  <w:style w:type="paragraph" w:customStyle="1" w:styleId="A9CB894FADF10E4D9064165C46B45C8C">
-    <w:name w:val="A9CB894FADF10E4D9064165C46B45C8C"/>
-  </w:style>
-  <w:style w:type="paragraph" w:customStyle="1" w:styleId="BE2B77CF117C3E47921C3848545C285E">
-    <w:name w:val="BE2B77CF117C3E47921C3848545C285E"/>
-  </w:style>
-  <w:style w:type="paragraph" w:customStyle="1" w:styleId="C7380003126AC84F8155E93CF88B8781">
-    <w:name w:val="C7380003126AC84F8155E93CF88B8781"/>
-  </w:style>
-  <w:style w:type="paragraph" w:customStyle="1" w:styleId="AE8D30A5F0E14F49AEE82691DB3C156C">
-    <w:name w:val="AE8D30A5F0E14F49AEE82691DB3C156C"/>
-  </w:style>
-  <w:style w:type="paragraph" w:customStyle="1" w:styleId="9D1B5730803ECB499D1ABE63EDC7A084">
-    <w:name w:val="9D1B5730803ECB499D1ABE63EDC7A084"/>
-  </w:style>
-  <w:style w:type="paragraph" w:customStyle="1" w:styleId="0BCF084CD8A39C4E9D554718ED9D884E">
-    <w:name w:val="0BCF084CD8A39C4E9D554718ED9D884E"/>
-  </w:style>
-  <w:style w:type="paragraph" w:customStyle="1" w:styleId="C5DBC84F330F704B80C646C73E774A65">
-    <w:name w:val="C5DBC84F330F704B80C646C73E774A65"/>
-  </w:style>
-  <w:style w:type="paragraph" w:customStyle="1" w:styleId="AA3F2669CFBBC0479E823D65E851AE32">
-    <w:name w:val="AA3F2669CFBBC0479E823D65E851AE32"/>
-  </w:style>
-  <w:style w:type="paragraph" w:customStyle="1" w:styleId="0FBC9A120322624DAC4E461D3D40C1A2">
-    <w:name w:val="0FBC9A120322624DAC4E461D3D40C1A2"/>
   </w:style>
 </w:styles>
 </file>

</xml_diff>

<commit_message>
tweak intro; add cities
</commit_message>
<xml_diff>
--- a/resume.docx
+++ b/resume.docx
@@ -172,7 +172,7 @@
                 <w:sz w:val="23"/>
                 <w:szCs w:val="23"/>
               </w:rPr>
-              <w:t>either as an</w:t>
+              <w:t>as an</w:t>
             </w:r>
             <w:r>
               <w:rPr>
@@ -186,7 +186,7 @@
                 <w:sz w:val="23"/>
                 <w:szCs w:val="23"/>
               </w:rPr>
-              <w:t xml:space="preserve"> or backend engineer.</w:t>
+              <w:t>.</w:t>
             </w:r>
           </w:p>
           <w:p>
@@ -207,7 +207,23 @@
                 <w:sz w:val="23"/>
                 <w:szCs w:val="23"/>
               </w:rPr>
-              <w:t>I have a variety of experience working as a full-stack engineer, but have spent the last 3</w:t>
+              <w:t xml:space="preserve">I have a variety of experience working as a </w:t>
+            </w:r>
+            <w:proofErr w:type="gramStart"/>
+            <w:r>
+              <w:rPr>
+                <w:sz w:val="23"/>
+                <w:szCs w:val="23"/>
+              </w:rPr>
+              <w:t>full-stack</w:t>
+            </w:r>
+            <w:proofErr w:type="gramEnd"/>
+            <w:r>
+              <w:rPr>
+                <w:sz w:val="23"/>
+                <w:szCs w:val="23"/>
+              </w:rPr>
+              <w:t xml:space="preserve"> engineer, but have spent the last 3</w:t>
             </w:r>
             <w:r>
               <w:rPr>
@@ -249,7 +265,21 @@
                 <w:sz w:val="23"/>
                 <w:szCs w:val="23"/>
               </w:rPr>
-              <w:t>AWS cloud infrastructure.</w:t>
+              <w:t>AWS cloud infrastructure</w:t>
+            </w:r>
+            <w:r>
+              <w:rPr>
+                <w:sz w:val="23"/>
+                <w:szCs w:val="23"/>
+              </w:rPr>
+              <w:t xml:space="preserve"> (8+ years total with AWS)</w:t>
+            </w:r>
+            <w:r>
+              <w:rPr>
+                <w:sz w:val="23"/>
+                <w:szCs w:val="23"/>
+              </w:rPr>
+              <w:t>.</w:t>
             </w:r>
             <w:r>
               <w:rPr>
@@ -382,7 +412,23 @@
               <w:rPr>
                 <w:rStyle w:val="SubtleReference"/>
               </w:rPr>
-              <w:t xml:space="preserve"> (REMOTE)</w:t>
+              <w:t xml:space="preserve"> </w:t>
+            </w:r>
+            <w:r>
+              <w:rPr>
+                <w:rStyle w:val="SubtleReference"/>
+                <w:sz w:val="20"/>
+                <w:szCs w:val="20"/>
+              </w:rPr>
+              <w:t xml:space="preserve">San Francisco, CA; </w:t>
+            </w:r>
+            <w:r>
+              <w:rPr>
+                <w:rStyle w:val="SubtleReference"/>
+                <w:sz w:val="20"/>
+                <w:szCs w:val="20"/>
+              </w:rPr>
+              <w:t>REMOTE</w:t>
             </w:r>
           </w:p>
           <w:p>
@@ -513,6 +559,20 @@
                 <w:rStyle w:val="SubtleReference"/>
               </w:rPr>
               <w:t>stockpile</w:t>
+            </w:r>
+            <w:r>
+              <w:rPr>
+                <w:rStyle w:val="SubtleReference"/>
+              </w:rPr>
+              <w:t xml:space="preserve"> </w:t>
+            </w:r>
+            <w:r>
+              <w:rPr>
+                <w:rStyle w:val="SubtleReference"/>
+                <w:sz w:val="20"/>
+                <w:szCs w:val="20"/>
+              </w:rPr>
+              <w:t>Palo Alto, CA</w:t>
             </w:r>
           </w:p>
           <w:p>
@@ -654,6 +714,20 @@
                 <w:rStyle w:val="SubtleReference"/>
               </w:rPr>
               <w:t>Vaurum</w:t>
+            </w:r>
+            <w:r>
+              <w:rPr>
+                <w:rStyle w:val="SubtleReference"/>
+              </w:rPr>
+              <w:t xml:space="preserve"> </w:t>
+            </w:r>
+            <w:r>
+              <w:rPr>
+                <w:rStyle w:val="SubtleReference"/>
+                <w:sz w:val="20"/>
+                <w:szCs w:val="20"/>
+              </w:rPr>
+              <w:t>Palo Alto, CA</w:t>
             </w:r>
           </w:p>
           <w:p>
@@ -856,6 +930,20 @@
                 <w:rStyle w:val="SubtleReference"/>
               </w:rPr>
               <w:t>Western michigan university</w:t>
+            </w:r>
+            <w:r>
+              <w:rPr>
+                <w:rStyle w:val="SubtleReference"/>
+              </w:rPr>
+              <w:t xml:space="preserve"> </w:t>
+            </w:r>
+            <w:r>
+              <w:rPr>
+                <w:rStyle w:val="SubtleReference"/>
+                <w:sz w:val="20"/>
+                <w:szCs w:val="20"/>
+              </w:rPr>
+              <w:t>Kalamazoo, MI</w:t>
             </w:r>
           </w:p>
           <w:p>
@@ -26843,6 +26931,7 @@
   <w:rsids>
     <w:rsidRoot w:val="00AF7AE7"/>
     <w:rsid w:val="00AF7AE7"/>
+    <w:rsid w:val="00B17A7F"/>
     <w:rsid w:val="00C23E95"/>
     <w:rsid w:val="00EB5866"/>
     <w:rsid w:val="00F56CD8"/>

</xml_diff>

<commit_message>
add packer to the mix
</commit_message>
<xml_diff>
--- a/resume.docx
+++ b/resume.docx
@@ -446,7 +446,13 @@
               <w:t>b</w:t>
             </w:r>
             <w:r>
-              <w:t>uild cluster for iOS app (AWS Site-to-Site VPN, CodeBuild, Terraform, Ansible)</w:t>
+              <w:t xml:space="preserve">uild cluster for iOS app (AWS Site-to-Site VPN, CodeBuild, Terraform, </w:t>
+            </w:r>
+            <w:r>
+              <w:t xml:space="preserve">Packer, </w:t>
+            </w:r>
+            <w:r>
+              <w:t>Ansible)</w:t>
             </w:r>
           </w:p>
           <w:p>
@@ -26930,6 +26936,7 @@
   </w:compat>
   <w:rsids>
     <w:rsidRoot w:val="00AF7AE7"/>
+    <w:rsid w:val="009C6D09"/>
     <w:rsid w:val="00AF7AE7"/>
     <w:rsid w:val="00B17A7F"/>
     <w:rsid w:val="00C23E95"/>

</xml_diff>